<commit_message>
Backup pc test, report update
</commit_message>
<xml_diff>
--- a/FEU1reporttemplate_projexam1.docx
+++ b/FEU1reporttemplate_projexam1.docx
@@ -1,12 +1,12 @@
 
 <file path=word/document.xml><?xml version="1.0" encoding="utf-8"?>
-<w:document xmlns:wpc="http://schemas.microsoft.com/office/word/2010/wordprocessingCanvas" xmlns:cx="http://schemas.microsoft.com/office/drawing/2014/chartex" xmlns:cx1="http://schemas.microsoft.com/office/drawing/2015/9/8/chartex" xmlns:cx2="http://schemas.microsoft.com/office/drawing/2015/10/21/chartex" xmlns:cx3="http://schemas.microsoft.com/office/drawing/2016/5/9/chartex" xmlns:cx4="http://schemas.microsoft.com/office/drawing/2016/5/10/chartex" xmlns:cx5="http://schemas.microsoft.com/office/drawing/2016/5/11/chartex" xmlns:cx6="http://schemas.microsoft.com/office/drawing/2016/5/12/chartex" xmlns:cx7="http://schemas.microsoft.com/office/drawing/2016/5/13/chartex" xmlns:cx8="http://schemas.microsoft.com/office/drawing/2016/5/14/chartex" xmlns:mc="http://schemas.openxmlformats.org/markup-compatibility/2006" xmlns:aink="http://schemas.microsoft.com/office/drawing/2016/ink" xmlns:am3d="http://schemas.microsoft.com/office/drawing/2017/model3d" xmlns:o="urn:schemas-microsoft-com:office:office" xmlns:oel="http://schemas.microsoft.com/office/2019/extlst" xmlns:r="http://schemas.openxmlformats.org/officeDocument/2006/relationships" xmlns:m="http://schemas.openxmlformats.org/officeDocument/2006/math" xmlns:v="urn:schemas-microsoft-com:vml" xmlns:wp14="http://schemas.microsoft.com/office/word/2010/wordprocessingDrawing" xmlns:wp="http://schemas.openxmlformats.org/drawingml/2006/wordprocessingDrawing" xmlns:w10="urn:schemas-microsoft-com:office:word" xmlns:w="http://schemas.openxmlformats.org/wordprocessingml/2006/main" xmlns:w14="http://schemas.microsoft.com/office/word/2010/wordml" xmlns:w15="http://schemas.microsoft.com/office/word/2012/wordml" xmlns:w16cex="http://schemas.microsoft.com/office/word/2018/wordml/cex" xmlns:w16cid="http://schemas.microsoft.com/office/word/2016/wordml/cid" xmlns:w16="http://schemas.microsoft.com/office/word/2018/wordml" xmlns:w16du="http://schemas.microsoft.com/office/word/2023/wordml/word16du" xmlns:w16sdtdh="http://schemas.microsoft.com/office/word/2020/wordml/sdtdatahash" xmlns:w16se="http://schemas.microsoft.com/office/word/2015/wordml/symex" xmlns:wpg="http://schemas.microsoft.com/office/word/2010/wordprocessingGroup" xmlns:wpi="http://schemas.microsoft.com/office/word/2010/wordprocessingInk" xmlns:wne="http://schemas.microsoft.com/office/word/2006/wordml" xmlns:wps="http://schemas.microsoft.com/office/word/2010/wordprocessingShape" mc:Ignorable="w14 w15 w16se w16cid w16 w16cex w16sdtdh w16du wp14">
+<w:document xmlns:wpc="http://schemas.microsoft.com/office/word/2010/wordprocessingCanvas" xmlns:mc="http://schemas.openxmlformats.org/markup-compatibility/2006" xmlns:o="urn:schemas-microsoft-com:office:office" xmlns:r="http://schemas.openxmlformats.org/officeDocument/2006/relationships" xmlns:m="http://schemas.openxmlformats.org/officeDocument/2006/math" xmlns:v="urn:schemas-microsoft-com:vml" xmlns:wp14="http://schemas.microsoft.com/office/word/2010/wordprocessingDrawing" xmlns:wp="http://schemas.openxmlformats.org/drawingml/2006/wordprocessingDrawing" xmlns:w10="urn:schemas-microsoft-com:office:word" xmlns:w="http://schemas.openxmlformats.org/wordprocessingml/2006/main" xmlns:w14="http://schemas.microsoft.com/office/word/2010/wordml" xmlns:w15="http://schemas.microsoft.com/office/word/2012/wordml" xmlns:wpg="http://schemas.microsoft.com/office/word/2010/wordprocessingGroup" xmlns:wpi="http://schemas.microsoft.com/office/word/2010/wordprocessingInk" xmlns:wne="http://schemas.microsoft.com/office/word/2006/wordml" xmlns:wps="http://schemas.microsoft.com/office/word/2010/wordprocessingShape" mc:Ignorable="w14 w15 wp14">
   <w:body>
     <w:p>
       <w:r>
         <w:rPr>
           <w:noProof/>
-          <w:lang w:val="en-US"/>
+          <w:lang w:val="nb-NO" w:eastAsia="nb-NO"/>
         </w:rPr>
         <w:drawing>
           <wp:anchor distT="0" distB="0" distL="114300" distR="114300" simplePos="0" relativeHeight="251660288" behindDoc="1" locked="0" layoutInCell="1" allowOverlap="1" wp14:anchorId="526AB22E" wp14:editId="624275CF">
@@ -173,7 +173,7 @@
           <w:noProof/>
           <w:sz w:val="56"/>
           <w:szCs w:val="56"/>
-          <w:lang w:val="en-US"/>
+          <w:lang w:val="nb-NO" w:eastAsia="nb-NO"/>
         </w:rPr>
         <w:drawing>
           <wp:anchor distT="0" distB="0" distL="114300" distR="114300" simplePos="0" relativeHeight="251659264" behindDoc="1" locked="0" layoutInCell="1" allowOverlap="1" wp14:anchorId="2AAE8401" wp14:editId="040AF33B">
@@ -361,65 +361,47 @@
           <w:b/>
           <w:color w:val="auto"/>
         </w:rPr>
-        <w:t xml:space="preserve">didn’t go well on the </w:t>
-      </w:r>
-      <w:proofErr w:type="gramStart"/>
-      <w:r>
+        <w:t>didn’t go well on the project</w:t>
+      </w:r>
+    </w:p>
+    <w:p>
+      <w:pPr>
+        <w:rPr>
+          <w:rFonts w:asciiTheme="majorHAnsi" w:hAnsiTheme="majorHAnsi" w:cstheme="majorHAnsi"/>
+          <w:noProof/>
+        </w:rPr>
+      </w:pPr>
+      <w:r>
+        <w:rPr>
+          <w:rFonts w:asciiTheme="majorHAnsi" w:hAnsiTheme="majorHAnsi" w:cstheme="majorHAnsi"/>
+          <w:noProof/>
+        </w:rPr>
+        <w:t>Deciding on what to make a blog about in the first place took way too long.</w:t>
+      </w:r>
+    </w:p>
+    <w:p>
+      <w:pPr>
+        <w:rPr>
+          <w:rFonts w:asciiTheme="majorHAnsi" w:hAnsiTheme="majorHAnsi" w:cstheme="majorHAnsi"/>
+          <w:noProof/>
+        </w:rPr>
+      </w:pPr>
+    </w:p>
+    <w:p>
+      <w:pPr>
+        <w:pStyle w:val="Overskrift3"/>
         <w:rPr>
           <w:b/>
           <w:color w:val="auto"/>
         </w:rPr>
-        <w:t>project</w:t>
-      </w:r>
-      <w:proofErr w:type="gramEnd"/>
-    </w:p>
-    <w:p>
-      <w:pPr>
-        <w:rPr>
-          <w:rFonts w:asciiTheme="majorHAnsi" w:hAnsiTheme="majorHAnsi" w:cstheme="majorHAnsi"/>
-          <w:noProof/>
-        </w:rPr>
-      </w:pPr>
-      <w:r>
-        <w:rPr>
-          <w:rFonts w:asciiTheme="majorHAnsi" w:hAnsiTheme="majorHAnsi" w:cstheme="majorHAnsi"/>
-          <w:noProof/>
-        </w:rPr>
-        <w:t>Deciding on what to make a blog about in the first place took way too long.</w:t>
-      </w:r>
-    </w:p>
-    <w:p>
-      <w:pPr>
-        <w:rPr>
-          <w:rFonts w:asciiTheme="majorHAnsi" w:hAnsiTheme="majorHAnsi" w:cstheme="majorHAnsi"/>
-          <w:noProof/>
-        </w:rPr>
-      </w:pPr>
-    </w:p>
-    <w:p>
-      <w:pPr>
-        <w:pStyle w:val="Overskrift3"/>
+      </w:pPr>
+      <w:r>
         <w:rPr>
           <w:b/>
           <w:color w:val="auto"/>
         </w:rPr>
-      </w:pPr>
-      <w:r>
-        <w:rPr>
-          <w:b/>
-          <w:color w:val="auto"/>
-        </w:rPr>
-        <w:t xml:space="preserve">What would you do differently next </w:t>
-      </w:r>
-      <w:proofErr w:type="gramStart"/>
-      <w:r>
-        <w:rPr>
-          <w:b/>
-          <w:color w:val="auto"/>
-        </w:rPr>
-        <w:t>time</w:t>
-      </w:r>
-      <w:proofErr w:type="gramEnd"/>
+        <w:t>What would you do differently next time</w:t>
+      </w:r>
     </w:p>
     <w:p>
       <w:pPr>
@@ -493,7 +475,14 @@
           <w:bCs/>
           <w:color w:val="auto"/>
         </w:rPr>
-        <w:t xml:space="preserve">HTML was </w:t>
+        <w:t>HTML was</w:t>
+      </w:r>
+      <w:r>
+        <w:rPr>
+          <w:bCs/>
+          <w:color w:val="auto"/>
+        </w:rPr>
+        <w:t xml:space="preserve"> all right, I feel </w:t>
       </w:r>
       <w:proofErr w:type="gramStart"/>
       <w:r>
@@ -501,7 +490,7 @@
           <w:bCs/>
           <w:color w:val="auto"/>
         </w:rPr>
-        <w:t>pretty easy</w:t>
+        <w:t>like.</w:t>
       </w:r>
       <w:proofErr w:type="gramEnd"/>
       <w:r>
@@ -509,7 +498,28 @@
           <w:bCs/>
           <w:color w:val="auto"/>
         </w:rPr>
-        <w:t>, I feel like. CSS was ok, had to google a bit to make it work.</w:t>
+        <w:t xml:space="preserve"> CSS was a lot of work</w:t>
+      </w:r>
+      <w:r>
+        <w:rPr>
+          <w:bCs/>
+          <w:color w:val="auto"/>
+        </w:rPr>
+        <w:t>, had</w:t>
+      </w:r>
+      <w:r>
+        <w:rPr>
+          <w:bCs/>
+          <w:color w:val="auto"/>
+        </w:rPr>
+        <w:t xml:space="preserve"> to google a bit to make it look the way I wanted</w:t>
+      </w:r>
+      <w:r>
+        <w:rPr>
+          <w:bCs/>
+          <w:color w:val="auto"/>
+        </w:rPr>
+        <w:t>.</w:t>
       </w:r>
     </w:p>
     <w:p>
@@ -584,6 +594,14 @@
           <w:noProof/>
         </w:rPr>
       </w:pPr>
+      <w:r>
+        <w:rPr>
+          <w:noProof/>
+        </w:rPr>
+        <w:t>More w3schools, chatGPT is really helpful with explaining code snippets and how it all hangs together, didn’t really use chatGPT for CSS, but for some HTML and help with rendering content.</w:t>
+      </w:r>
+      <w:bookmarkStart w:id="0" w:name="_GoBack"/>
+      <w:bookmarkEnd w:id="0"/>
     </w:p>
     <w:p>
       <w:pPr>
@@ -844,6 +862,26 @@
           <w:lang w:val="en-US"/>
         </w:rPr>
         <w:t>W3schools.com for HTML (especially forms) and CSS</w:t>
+      </w:r>
+    </w:p>
+    <w:p>
+      <w:pPr>
+        <w:pStyle w:val="Listeavsnitt"/>
+        <w:numPr>
+          <w:ilvl w:val="0"/>
+          <w:numId w:val="3"/>
+        </w:numPr>
+        <w:rPr>
+          <w:noProof/>
+          <w:lang w:val="en-US"/>
+        </w:rPr>
+      </w:pPr>
+      <w:r>
+        <w:rPr>
+          <w:noProof/>
+          <w:lang w:val="en-US"/>
+        </w:rPr>
+        <w:t>Chat.openai.com/chat. I asked for suggestions and explanations, but ultimately all the code is written by me, except for a few lines regarding Font implementation which I copied from fonts.google.com.</w:t>
       </w:r>
     </w:p>
     <w:sectPr>
@@ -858,7 +896,7 @@
 </file>
 
 <file path=word/endnotes.xml><?xml version="1.0" encoding="utf-8"?>
-<w:endnotes xmlns:wpc="http://schemas.microsoft.com/office/word/2010/wordprocessingCanvas" xmlns:cx="http://schemas.microsoft.com/office/drawing/2014/chartex" xmlns:cx1="http://schemas.microsoft.com/office/drawing/2015/9/8/chartex" xmlns:cx2="http://schemas.microsoft.com/office/drawing/2015/10/21/chartex" xmlns:cx3="http://schemas.microsoft.com/office/drawing/2016/5/9/chartex" xmlns:cx4="http://schemas.microsoft.com/office/drawing/2016/5/10/chartex" xmlns:cx5="http://schemas.microsoft.com/office/drawing/2016/5/11/chartex" xmlns:cx6="http://schemas.microsoft.com/office/drawing/2016/5/12/chartex" xmlns:cx7="http://schemas.microsoft.com/office/drawing/2016/5/13/chartex" xmlns:cx8="http://schemas.microsoft.com/office/drawing/2016/5/14/chartex" xmlns:mc="http://schemas.openxmlformats.org/markup-compatibility/2006" xmlns:aink="http://schemas.microsoft.com/office/drawing/2016/ink" xmlns:am3d="http://schemas.microsoft.com/office/drawing/2017/model3d" xmlns:o="urn:schemas-microsoft-com:office:office" xmlns:oel="http://schemas.microsoft.com/office/2019/extlst" xmlns:r="http://schemas.openxmlformats.org/officeDocument/2006/relationships" xmlns:m="http://schemas.openxmlformats.org/officeDocument/2006/math" xmlns:v="urn:schemas-microsoft-com:vml" xmlns:wp14="http://schemas.microsoft.com/office/word/2010/wordprocessingDrawing" xmlns:wp="http://schemas.openxmlformats.org/drawingml/2006/wordprocessingDrawing" xmlns:w10="urn:schemas-microsoft-com:office:word" xmlns:w="http://schemas.openxmlformats.org/wordprocessingml/2006/main" xmlns:w14="http://schemas.microsoft.com/office/word/2010/wordml" xmlns:w15="http://schemas.microsoft.com/office/word/2012/wordml" xmlns:w16cex="http://schemas.microsoft.com/office/word/2018/wordml/cex" xmlns:w16cid="http://schemas.microsoft.com/office/word/2016/wordml/cid" xmlns:w16="http://schemas.microsoft.com/office/word/2018/wordml" xmlns:w16du="http://schemas.microsoft.com/office/word/2023/wordml/word16du" xmlns:w16sdtdh="http://schemas.microsoft.com/office/word/2020/wordml/sdtdatahash" xmlns:w16se="http://schemas.microsoft.com/office/word/2015/wordml/symex" xmlns:wpg="http://schemas.microsoft.com/office/word/2010/wordprocessingGroup" xmlns:wpi="http://schemas.microsoft.com/office/word/2010/wordprocessingInk" xmlns:wne="http://schemas.microsoft.com/office/word/2006/wordml" xmlns:wps="http://schemas.microsoft.com/office/word/2010/wordprocessingShape" mc:Ignorable="w14 w15 w16se w16cid w16 w16cex w16sdtdh w16du wp14">
+<w:endnotes xmlns:wpc="http://schemas.microsoft.com/office/word/2010/wordprocessingCanvas" xmlns:mc="http://schemas.openxmlformats.org/markup-compatibility/2006" xmlns:o="urn:schemas-microsoft-com:office:office" xmlns:r="http://schemas.openxmlformats.org/officeDocument/2006/relationships" xmlns:m="http://schemas.openxmlformats.org/officeDocument/2006/math" xmlns:v="urn:schemas-microsoft-com:vml" xmlns:wp14="http://schemas.microsoft.com/office/word/2010/wordprocessingDrawing" xmlns:wp="http://schemas.openxmlformats.org/drawingml/2006/wordprocessingDrawing" xmlns:w10="urn:schemas-microsoft-com:office:word" xmlns:w="http://schemas.openxmlformats.org/wordprocessingml/2006/main" xmlns:w14="http://schemas.microsoft.com/office/word/2010/wordml" xmlns:w15="http://schemas.microsoft.com/office/word/2012/wordml" xmlns:wpg="http://schemas.microsoft.com/office/word/2010/wordprocessingGroup" xmlns:wpi="http://schemas.microsoft.com/office/word/2010/wordprocessingInk" xmlns:wne="http://schemas.microsoft.com/office/word/2006/wordml" xmlns:wps="http://schemas.microsoft.com/office/word/2010/wordprocessingShape" mc:Ignorable="w14 w15 wp14">
   <w:endnote w:type="separator" w:id="-1">
     <w:p>
       <w:r>
@@ -877,7 +915,7 @@
 </file>
 
 <file path=word/footer1.xml><?xml version="1.0" encoding="utf-8"?>
-<w:ftr xmlns:wpc="http://schemas.microsoft.com/office/word/2010/wordprocessingCanvas" xmlns:cx="http://schemas.microsoft.com/office/drawing/2014/chartex" xmlns:cx1="http://schemas.microsoft.com/office/drawing/2015/9/8/chartex" xmlns:cx2="http://schemas.microsoft.com/office/drawing/2015/10/21/chartex" xmlns:cx3="http://schemas.microsoft.com/office/drawing/2016/5/9/chartex" xmlns:cx4="http://schemas.microsoft.com/office/drawing/2016/5/10/chartex" xmlns:cx5="http://schemas.microsoft.com/office/drawing/2016/5/11/chartex" xmlns:cx6="http://schemas.microsoft.com/office/drawing/2016/5/12/chartex" xmlns:cx7="http://schemas.microsoft.com/office/drawing/2016/5/13/chartex" xmlns:cx8="http://schemas.microsoft.com/office/drawing/2016/5/14/chartex" xmlns:mc="http://schemas.openxmlformats.org/markup-compatibility/2006" xmlns:aink="http://schemas.microsoft.com/office/drawing/2016/ink" xmlns:am3d="http://schemas.microsoft.com/office/drawing/2017/model3d" xmlns:o="urn:schemas-microsoft-com:office:office" xmlns:oel="http://schemas.microsoft.com/office/2019/extlst" xmlns:r="http://schemas.openxmlformats.org/officeDocument/2006/relationships" xmlns:m="http://schemas.openxmlformats.org/officeDocument/2006/math" xmlns:v="urn:schemas-microsoft-com:vml" xmlns:wp14="http://schemas.microsoft.com/office/word/2010/wordprocessingDrawing" xmlns:wp="http://schemas.openxmlformats.org/drawingml/2006/wordprocessingDrawing" xmlns:w10="urn:schemas-microsoft-com:office:word" xmlns:w="http://schemas.openxmlformats.org/wordprocessingml/2006/main" xmlns:w14="http://schemas.microsoft.com/office/word/2010/wordml" xmlns:w15="http://schemas.microsoft.com/office/word/2012/wordml" xmlns:w16cex="http://schemas.microsoft.com/office/word/2018/wordml/cex" xmlns:w16cid="http://schemas.microsoft.com/office/word/2016/wordml/cid" xmlns:w16="http://schemas.microsoft.com/office/word/2018/wordml" xmlns:w16du="http://schemas.microsoft.com/office/word/2023/wordml/word16du" xmlns:w16sdtdh="http://schemas.microsoft.com/office/word/2020/wordml/sdtdatahash" xmlns:w16se="http://schemas.microsoft.com/office/word/2015/wordml/symex" xmlns:wpg="http://schemas.microsoft.com/office/word/2010/wordprocessingGroup" xmlns:wpi="http://schemas.microsoft.com/office/word/2010/wordprocessingInk" xmlns:wne="http://schemas.microsoft.com/office/word/2006/wordml" xmlns:wps="http://schemas.microsoft.com/office/word/2010/wordprocessingShape" mc:Ignorable="w14 w15 w16se w16cid w16 w16cex w16sdtdh w16du wp14">
+<w:ftr xmlns:wpc="http://schemas.microsoft.com/office/word/2010/wordprocessingCanvas" xmlns:mc="http://schemas.openxmlformats.org/markup-compatibility/2006" xmlns:o="urn:schemas-microsoft-com:office:office" xmlns:r="http://schemas.openxmlformats.org/officeDocument/2006/relationships" xmlns:m="http://schemas.openxmlformats.org/officeDocument/2006/math" xmlns:v="urn:schemas-microsoft-com:vml" xmlns:wp14="http://schemas.microsoft.com/office/word/2010/wordprocessingDrawing" xmlns:wp="http://schemas.openxmlformats.org/drawingml/2006/wordprocessingDrawing" xmlns:w10="urn:schemas-microsoft-com:office:word" xmlns:w="http://schemas.openxmlformats.org/wordprocessingml/2006/main" xmlns:w14="http://schemas.microsoft.com/office/word/2010/wordml" xmlns:w15="http://schemas.microsoft.com/office/word/2012/wordml" xmlns:wpg="http://schemas.microsoft.com/office/word/2010/wordprocessingGroup" xmlns:wpi="http://schemas.microsoft.com/office/word/2010/wordprocessingInk" xmlns:wne="http://schemas.microsoft.com/office/word/2006/wordml" xmlns:wps="http://schemas.microsoft.com/office/word/2010/wordprocessingShape" mc:Ignorable="w14 w15 wp14">
   <w:p>
     <w:pPr>
       <w:pStyle w:val="Bunntekst"/>
@@ -885,7 +923,7 @@
     <w:r>
       <w:rPr>
         <w:noProof/>
-        <w:lang w:val="en-US"/>
+        <w:lang w:val="nb-NO" w:eastAsia="nb-NO"/>
       </w:rPr>
       <w:drawing>
         <wp:anchor distT="0" distB="0" distL="114300" distR="114300" simplePos="0" relativeHeight="251658240" behindDoc="1" locked="0" layoutInCell="1" allowOverlap="1" wp14:anchorId="1AE7238D" wp14:editId="304B9D75">
@@ -947,7 +985,7 @@
 </file>
 
 <file path=word/footnotes.xml><?xml version="1.0" encoding="utf-8"?>
-<w:footnotes xmlns:wpc="http://schemas.microsoft.com/office/word/2010/wordprocessingCanvas" xmlns:cx="http://schemas.microsoft.com/office/drawing/2014/chartex" xmlns:cx1="http://schemas.microsoft.com/office/drawing/2015/9/8/chartex" xmlns:cx2="http://schemas.microsoft.com/office/drawing/2015/10/21/chartex" xmlns:cx3="http://schemas.microsoft.com/office/drawing/2016/5/9/chartex" xmlns:cx4="http://schemas.microsoft.com/office/drawing/2016/5/10/chartex" xmlns:cx5="http://schemas.microsoft.com/office/drawing/2016/5/11/chartex" xmlns:cx6="http://schemas.microsoft.com/office/drawing/2016/5/12/chartex" xmlns:cx7="http://schemas.microsoft.com/office/drawing/2016/5/13/chartex" xmlns:cx8="http://schemas.microsoft.com/office/drawing/2016/5/14/chartex" xmlns:mc="http://schemas.openxmlformats.org/markup-compatibility/2006" xmlns:aink="http://schemas.microsoft.com/office/drawing/2016/ink" xmlns:am3d="http://schemas.microsoft.com/office/drawing/2017/model3d" xmlns:o="urn:schemas-microsoft-com:office:office" xmlns:oel="http://schemas.microsoft.com/office/2019/extlst" xmlns:r="http://schemas.openxmlformats.org/officeDocument/2006/relationships" xmlns:m="http://schemas.openxmlformats.org/officeDocument/2006/math" xmlns:v="urn:schemas-microsoft-com:vml" xmlns:wp14="http://schemas.microsoft.com/office/word/2010/wordprocessingDrawing" xmlns:wp="http://schemas.openxmlformats.org/drawingml/2006/wordprocessingDrawing" xmlns:w10="urn:schemas-microsoft-com:office:word" xmlns:w="http://schemas.openxmlformats.org/wordprocessingml/2006/main" xmlns:w14="http://schemas.microsoft.com/office/word/2010/wordml" xmlns:w15="http://schemas.microsoft.com/office/word/2012/wordml" xmlns:w16cex="http://schemas.microsoft.com/office/word/2018/wordml/cex" xmlns:w16cid="http://schemas.microsoft.com/office/word/2016/wordml/cid" xmlns:w16="http://schemas.microsoft.com/office/word/2018/wordml" xmlns:w16du="http://schemas.microsoft.com/office/word/2023/wordml/word16du" xmlns:w16sdtdh="http://schemas.microsoft.com/office/word/2020/wordml/sdtdatahash" xmlns:w16se="http://schemas.microsoft.com/office/word/2015/wordml/symex" xmlns:wpg="http://schemas.microsoft.com/office/word/2010/wordprocessingGroup" xmlns:wpi="http://schemas.microsoft.com/office/word/2010/wordprocessingInk" xmlns:wne="http://schemas.microsoft.com/office/word/2006/wordml" xmlns:wps="http://schemas.microsoft.com/office/word/2010/wordprocessingShape" mc:Ignorable="w14 w15 w16se w16cid w16 w16cex w16sdtdh w16du wp14">
+<w:footnotes xmlns:wpc="http://schemas.microsoft.com/office/word/2010/wordprocessingCanvas" xmlns:mc="http://schemas.openxmlformats.org/markup-compatibility/2006" xmlns:o="urn:schemas-microsoft-com:office:office" xmlns:r="http://schemas.openxmlformats.org/officeDocument/2006/relationships" xmlns:m="http://schemas.openxmlformats.org/officeDocument/2006/math" xmlns:v="urn:schemas-microsoft-com:vml" xmlns:wp14="http://schemas.microsoft.com/office/word/2010/wordprocessingDrawing" xmlns:wp="http://schemas.openxmlformats.org/drawingml/2006/wordprocessingDrawing" xmlns:w10="urn:schemas-microsoft-com:office:word" xmlns:w="http://schemas.openxmlformats.org/wordprocessingml/2006/main" xmlns:w14="http://schemas.microsoft.com/office/word/2010/wordml" xmlns:w15="http://schemas.microsoft.com/office/word/2012/wordml" xmlns:wpg="http://schemas.microsoft.com/office/word/2010/wordprocessingGroup" xmlns:wpi="http://schemas.microsoft.com/office/word/2010/wordprocessingInk" xmlns:wne="http://schemas.microsoft.com/office/word/2006/wordml" xmlns:wps="http://schemas.microsoft.com/office/word/2010/wordprocessingShape" mc:Ignorable="w14 w15 wp14">
   <w:footnote w:type="separator" w:id="-1">
     <w:p>
       <w:r>
@@ -966,7 +1004,7 @@
 </file>
 
 <file path=word/numbering.xml><?xml version="1.0" encoding="utf-8"?>
-<w:numbering xmlns:wpc="http://schemas.microsoft.com/office/word/2010/wordprocessingCanvas" xmlns:cx="http://schemas.microsoft.com/office/drawing/2014/chartex" xmlns:cx1="http://schemas.microsoft.com/office/drawing/2015/9/8/chartex" xmlns:cx2="http://schemas.microsoft.com/office/drawing/2015/10/21/chartex" xmlns:cx3="http://schemas.microsoft.com/office/drawing/2016/5/9/chartex" xmlns:cx4="http://schemas.microsoft.com/office/drawing/2016/5/10/chartex" xmlns:cx5="http://schemas.microsoft.com/office/drawing/2016/5/11/chartex" xmlns:cx6="http://schemas.microsoft.com/office/drawing/2016/5/12/chartex" xmlns:cx7="http://schemas.microsoft.com/office/drawing/2016/5/13/chartex" xmlns:cx8="http://schemas.microsoft.com/office/drawing/2016/5/14/chartex" xmlns:mc="http://schemas.openxmlformats.org/markup-compatibility/2006" xmlns:aink="http://schemas.microsoft.com/office/drawing/2016/ink" xmlns:am3d="http://schemas.microsoft.com/office/drawing/2017/model3d" xmlns:o="urn:schemas-microsoft-com:office:office" xmlns:oel="http://schemas.microsoft.com/office/2019/extlst" xmlns:r="http://schemas.openxmlformats.org/officeDocument/2006/relationships" xmlns:m="http://schemas.openxmlformats.org/officeDocument/2006/math" xmlns:v="urn:schemas-microsoft-com:vml" xmlns:wp14="http://schemas.microsoft.com/office/word/2010/wordprocessingDrawing" xmlns:wp="http://schemas.openxmlformats.org/drawingml/2006/wordprocessingDrawing" xmlns:w10="urn:schemas-microsoft-com:office:word" xmlns:w="http://schemas.openxmlformats.org/wordprocessingml/2006/main" xmlns:w14="http://schemas.microsoft.com/office/word/2010/wordml" xmlns:w15="http://schemas.microsoft.com/office/word/2012/wordml" xmlns:w16cex="http://schemas.microsoft.com/office/word/2018/wordml/cex" xmlns:w16cid="http://schemas.microsoft.com/office/word/2016/wordml/cid" xmlns:w16="http://schemas.microsoft.com/office/word/2018/wordml" xmlns:w16du="http://schemas.microsoft.com/office/word/2023/wordml/word16du" xmlns:w16sdtdh="http://schemas.microsoft.com/office/word/2020/wordml/sdtdatahash" xmlns:w16se="http://schemas.microsoft.com/office/word/2015/wordml/symex" xmlns:wpg="http://schemas.microsoft.com/office/word/2010/wordprocessingGroup" xmlns:wpi="http://schemas.microsoft.com/office/word/2010/wordprocessingInk" xmlns:wne="http://schemas.microsoft.com/office/word/2006/wordml" xmlns:wps="http://schemas.microsoft.com/office/word/2010/wordprocessingShape" mc:Ignorable="w14 w15 w16se w16cid w16 w16cex w16sdtdh w16du wp14">
+<w:numbering xmlns:wpc="http://schemas.microsoft.com/office/word/2010/wordprocessingCanvas" xmlns:mc="http://schemas.openxmlformats.org/markup-compatibility/2006" xmlns:o="urn:schemas-microsoft-com:office:office" xmlns:r="http://schemas.openxmlformats.org/officeDocument/2006/relationships" xmlns:m="http://schemas.openxmlformats.org/officeDocument/2006/math" xmlns:v="urn:schemas-microsoft-com:vml" xmlns:wp14="http://schemas.microsoft.com/office/word/2010/wordprocessingDrawing" xmlns:wp="http://schemas.openxmlformats.org/drawingml/2006/wordprocessingDrawing" xmlns:w10="urn:schemas-microsoft-com:office:word" xmlns:w="http://schemas.openxmlformats.org/wordprocessingml/2006/main" xmlns:w14="http://schemas.microsoft.com/office/word/2010/wordml" xmlns:w15="http://schemas.microsoft.com/office/word/2012/wordml" xmlns:wpg="http://schemas.microsoft.com/office/word/2010/wordprocessingGroup" xmlns:wpi="http://schemas.microsoft.com/office/word/2010/wordprocessingInk" xmlns:wne="http://schemas.microsoft.com/office/word/2006/wordml" xmlns:wps="http://schemas.microsoft.com/office/word/2010/wordprocessingShape" mc:Ignorable="w14 w15 wp14">
   <w:abstractNum w:abstractNumId="0" w15:restartNumberingAfterBreak="0">
     <w:nsid w:val="03DF386C"/>
     <w:multiLevelType w:val="hybridMultilevel"/>
@@ -1419,23 +1457,23 @@
       </w:rPr>
     </w:lvl>
   </w:abstractNum>
-  <w:num w:numId="1" w16cid:durableId="1191727901">
+  <w:num w:numId="1">
     <w:abstractNumId w:val="0"/>
   </w:num>
-  <w:num w:numId="2" w16cid:durableId="938373824">
+  <w:num w:numId="2">
     <w:abstractNumId w:val="2"/>
   </w:num>
-  <w:num w:numId="3" w16cid:durableId="1242301837">
+  <w:num w:numId="3">
     <w:abstractNumId w:val="3"/>
   </w:num>
-  <w:num w:numId="4" w16cid:durableId="1721901395">
+  <w:num w:numId="4">
     <w:abstractNumId w:val="1"/>
   </w:num>
 </w:numbering>
 </file>
 
 <file path=word/styles.xml><?xml version="1.0" encoding="utf-8"?>
-<w:styles xmlns:mc="http://schemas.openxmlformats.org/markup-compatibility/2006" xmlns:r="http://schemas.openxmlformats.org/officeDocument/2006/relationships" xmlns:w="http://schemas.openxmlformats.org/wordprocessingml/2006/main" xmlns:w14="http://schemas.microsoft.com/office/word/2010/wordml" xmlns:w15="http://schemas.microsoft.com/office/word/2012/wordml" xmlns:w16cex="http://schemas.microsoft.com/office/word/2018/wordml/cex" xmlns:w16cid="http://schemas.microsoft.com/office/word/2016/wordml/cid" xmlns:w16="http://schemas.microsoft.com/office/word/2018/wordml" xmlns:w16du="http://schemas.microsoft.com/office/word/2023/wordml/word16du" xmlns:w16sdtdh="http://schemas.microsoft.com/office/word/2020/wordml/sdtdatahash" xmlns:w16se="http://schemas.microsoft.com/office/word/2015/wordml/symex" mc:Ignorable="w14 w15 w16se w16cid w16 w16cex w16sdtdh w16du">
+<w:styles xmlns:mc="http://schemas.openxmlformats.org/markup-compatibility/2006" xmlns:r="http://schemas.openxmlformats.org/officeDocument/2006/relationships" xmlns:w="http://schemas.openxmlformats.org/wordprocessingml/2006/main" xmlns:w14="http://schemas.microsoft.com/office/word/2010/wordml" xmlns:w15="http://schemas.microsoft.com/office/word/2012/wordml" mc:Ignorable="w14 w15">
   <w:docDefaults>
     <w:rPrDefault>
       <w:rPr>
@@ -1447,7 +1485,7 @@
     </w:rPrDefault>
     <w:pPrDefault/>
   </w:docDefaults>
-  <w:latentStyles w:defLockedState="0" w:defUIPriority="99" w:defSemiHidden="0" w:defUnhideWhenUsed="0" w:defQFormat="0" w:count="376">
+  <w:latentStyles w:defLockedState="0" w:defUIPriority="99" w:defSemiHidden="0" w:defUnhideWhenUsed="0" w:defQFormat="0" w:count="371">
     <w:lsdException w:name="Normal" w:uiPriority="0" w:qFormat="1"/>
     <w:lsdException w:name="heading 1" w:uiPriority="9" w:qFormat="1"/>
     <w:lsdException w:name="heading 2" w:semiHidden="1" w:uiPriority="9" w:unhideWhenUsed="1" w:qFormat="1"/>
@@ -1819,11 +1857,6 @@
     <w:lsdException w:name="List Table 5 Dark Accent 6" w:uiPriority="50"/>
     <w:lsdException w:name="List Table 6 Colorful Accent 6" w:uiPriority="51"/>
     <w:lsdException w:name="List Table 7 Colorful Accent 6" w:uiPriority="52"/>
-    <w:lsdException w:name="Mention" w:semiHidden="1" w:unhideWhenUsed="1"/>
-    <w:lsdException w:name="Smart Hyperlink" w:semiHidden="1" w:unhideWhenUsed="1"/>
-    <w:lsdException w:name="Hashtag" w:semiHidden="1" w:unhideWhenUsed="1"/>
-    <w:lsdException w:name="Unresolved Mention" w:semiHidden="1" w:unhideWhenUsed="1"/>
-    <w:lsdException w:name="Smart Link" w:semiHidden="1" w:unhideWhenUsed="1"/>
   </w:latentStyles>
   <w:style w:type="paragraph" w:default="1" w:styleId="Normal">
     <w:name w:val="Normal"/>
@@ -2419,7 +2452,7 @@
 </file>
 
 <file path=customXml/itemProps1.xml><?xml version="1.0" encoding="utf-8"?>
-<ds:datastoreItem xmlns:ds="http://schemas.openxmlformats.org/officeDocument/2006/customXml" ds:itemID="{B637077A-D784-4FE4-A718-2C58F0EEA343}">
+<ds:datastoreItem xmlns:ds="http://schemas.openxmlformats.org/officeDocument/2006/customXml" ds:itemID="{83476C20-0875-4786-ADD2-103AF5B3B15D}">
   <ds:schemaRefs>
     <ds:schemaRef ds:uri="http://schemas.openxmlformats.org/officeDocument/2006/bibliography"/>
   </ds:schemaRefs>

</xml_diff>